<commit_message>
Till Exp 5 complete
</commit_message>
<xml_diff>
--- a/assets/obe/CP Ruberics.docx
+++ b/assets/obe/CP Ruberics.docx
@@ -3586,7 +3586,7 @@
     </w:p>
     <w:tbl>
       <w:tblPr>
-        <w:tblStyle w:val="TableGrid"/>
+        <w:tblStyle w:val="GridTable4-Accent6"/>
         <w:tblW w:w="0" w:type="auto"/>
         <w:tblLook w:val="04A0" w:firstRow="1" w:lastRow="0" w:firstColumn="1" w:lastColumn="0" w:noHBand="0" w:noVBand="1"/>
       </w:tblPr>
@@ -3598,8 +3598,12 @@
         <w:gridCol w:w="1804"/>
       </w:tblGrid>
       <w:tr>
-        <w:tc>
-          <w:tcPr>
+        <w:trPr>
+          <w:cnfStyle w:val="100000000000" w:firstRow="1" w:lastRow="0" w:firstColumn="0" w:lastColumn="0" w:oddVBand="0" w:evenVBand="0" w:oddHBand="0" w:evenHBand="0" w:firstRowFirstColumn="0" w:firstRowLastColumn="0" w:lastRowFirstColumn="0" w:lastRowLastColumn="0"/>
+        </w:trPr>
+        <w:tc>
+          <w:tcPr>
+            <w:cnfStyle w:val="001000000000" w:firstRow="0" w:lastRow="0" w:firstColumn="1" w:lastColumn="0" w:oddVBand="0" w:evenVBand="0" w:oddHBand="0" w:evenHBand="0" w:firstRowFirstColumn="0" w:firstRowLastColumn="0" w:lastRowFirstColumn="0" w:lastRowLastColumn="0"/>
             <w:tcW w:w="1803" w:type="dxa"/>
           </w:tcPr>
           <w:p>
@@ -3609,15 +3613,15 @@
               <w:adjustRightInd w:val="0"/>
               <w:rPr>
                 <w:rFonts w:ascii="Times New Roman" w:hAnsi="Times New Roman" w:cs="Times New Roman"/>
-                <w:bCs/>
+                <w:bCs w:val="0"/>
                 <w:sz w:val="24"/>
                 <w:szCs w:val="24"/>
               </w:rPr>
             </w:pPr>
-            <w:r>
-              <w:rPr>
-                <w:rFonts w:ascii="Times New Roman" w:hAnsi="Times New Roman" w:cs="Times New Roman"/>
-                <w:bCs/>
+            <w:bookmarkStart w:id="0" w:name="_GoBack" w:colFirst="0" w:colLast="4"/>
+            <w:r>
+              <w:rPr>
+                <w:rFonts w:ascii="Times New Roman" w:hAnsi="Times New Roman" w:cs="Times New Roman"/>
                 <w:sz w:val="24"/>
                 <w:szCs w:val="24"/>
               </w:rPr>
@@ -3634,9 +3638,10 @@
               <w:autoSpaceDE w:val="0"/>
               <w:autoSpaceDN w:val="0"/>
               <w:adjustRightInd w:val="0"/>
-              <w:rPr>
-                <w:rFonts w:ascii="Times New Roman" w:hAnsi="Times New Roman" w:cs="Times New Roman"/>
-                <w:bCs/>
+              <w:cnfStyle w:val="100000000000" w:firstRow="1" w:lastRow="0" w:firstColumn="0" w:lastColumn="0" w:oddVBand="0" w:evenVBand="0" w:oddHBand="0" w:evenHBand="0" w:firstRowFirstColumn="0" w:firstRowLastColumn="0" w:lastRowFirstColumn="0" w:lastRowLastColumn="0"/>
+              <w:rPr>
+                <w:rFonts w:ascii="Times New Roman" w:hAnsi="Times New Roman" w:cs="Times New Roman"/>
+                <w:bCs w:val="0"/>
                 <w:sz w:val="24"/>
                 <w:szCs w:val="24"/>
               </w:rPr>
@@ -3644,7 +3649,6 @@
             <w:r>
               <w:rPr>
                 <w:rFonts w:ascii="Times New Roman" w:hAnsi="Times New Roman" w:cs="Times New Roman"/>
-                <w:bCs/>
                 <w:sz w:val="24"/>
                 <w:szCs w:val="24"/>
               </w:rPr>
@@ -3653,7 +3657,6 @@
             <w:r>
               <w:rPr>
                 <w:rFonts w:ascii="Times New Roman" w:hAnsi="Times New Roman" w:cs="Times New Roman"/>
-                <w:bCs/>
                 <w:sz w:val="24"/>
                 <w:szCs w:val="24"/>
               </w:rPr>
@@ -3670,9 +3673,10 @@
               <w:autoSpaceDE w:val="0"/>
               <w:autoSpaceDN w:val="0"/>
               <w:adjustRightInd w:val="0"/>
-              <w:rPr>
-                <w:rFonts w:ascii="Times New Roman" w:hAnsi="Times New Roman" w:cs="Times New Roman"/>
-                <w:bCs/>
+              <w:cnfStyle w:val="100000000000" w:firstRow="1" w:lastRow="0" w:firstColumn="0" w:lastColumn="0" w:oddVBand="0" w:evenVBand="0" w:oddHBand="0" w:evenHBand="0" w:firstRowFirstColumn="0" w:firstRowLastColumn="0" w:lastRowFirstColumn="0" w:lastRowLastColumn="0"/>
+              <w:rPr>
+                <w:rFonts w:ascii="Times New Roman" w:hAnsi="Times New Roman" w:cs="Times New Roman"/>
+                <w:bCs w:val="0"/>
                 <w:sz w:val="24"/>
                 <w:szCs w:val="24"/>
               </w:rPr>
@@ -3680,7 +3684,6 @@
             <w:r>
               <w:rPr>
                 <w:rFonts w:ascii="Times New Roman" w:hAnsi="Times New Roman" w:cs="Times New Roman"/>
-                <w:bCs/>
                 <w:sz w:val="24"/>
                 <w:szCs w:val="24"/>
               </w:rPr>
@@ -3689,7 +3692,6 @@
             <w:r>
               <w:rPr>
                 <w:rFonts w:ascii="Times New Roman" w:hAnsi="Times New Roman" w:cs="Times New Roman"/>
-                <w:bCs/>
                 <w:sz w:val="24"/>
                 <w:szCs w:val="24"/>
               </w:rPr>
@@ -3706,9 +3708,10 @@
               <w:autoSpaceDE w:val="0"/>
               <w:autoSpaceDN w:val="0"/>
               <w:adjustRightInd w:val="0"/>
-              <w:rPr>
-                <w:rFonts w:ascii="Times New Roman" w:hAnsi="Times New Roman" w:cs="Times New Roman"/>
-                <w:bCs/>
+              <w:cnfStyle w:val="100000000000" w:firstRow="1" w:lastRow="0" w:firstColumn="0" w:lastColumn="0" w:oddVBand="0" w:evenVBand="0" w:oddHBand="0" w:evenHBand="0" w:firstRowFirstColumn="0" w:firstRowLastColumn="0" w:lastRowFirstColumn="0" w:lastRowLastColumn="0"/>
+              <w:rPr>
+                <w:rFonts w:ascii="Times New Roman" w:hAnsi="Times New Roman" w:cs="Times New Roman"/>
+                <w:bCs w:val="0"/>
                 <w:sz w:val="24"/>
                 <w:szCs w:val="24"/>
               </w:rPr>
@@ -3716,7 +3719,6 @@
             <w:r>
               <w:rPr>
                 <w:rFonts w:ascii="Times New Roman" w:hAnsi="Times New Roman" w:cs="Times New Roman"/>
-                <w:bCs/>
                 <w:sz w:val="24"/>
                 <w:szCs w:val="24"/>
               </w:rPr>
@@ -3725,7 +3727,6 @@
             <w:r>
               <w:rPr>
                 <w:rFonts w:ascii="Times New Roman" w:hAnsi="Times New Roman" w:cs="Times New Roman"/>
-                <w:bCs/>
                 <w:sz w:val="24"/>
                 <w:szCs w:val="24"/>
               </w:rPr>
@@ -3742,9 +3743,10 @@
               <w:autoSpaceDE w:val="0"/>
               <w:autoSpaceDN w:val="0"/>
               <w:adjustRightInd w:val="0"/>
-              <w:rPr>
-                <w:rFonts w:ascii="Times New Roman" w:hAnsi="Times New Roman" w:cs="Times New Roman"/>
-                <w:bCs/>
+              <w:cnfStyle w:val="100000000000" w:firstRow="1" w:lastRow="0" w:firstColumn="0" w:lastColumn="0" w:oddVBand="0" w:evenVBand="0" w:oddHBand="0" w:evenHBand="0" w:firstRowFirstColumn="0" w:firstRowLastColumn="0" w:lastRowFirstColumn="0" w:lastRowLastColumn="0"/>
+              <w:rPr>
+                <w:rFonts w:ascii="Times New Roman" w:hAnsi="Times New Roman" w:cs="Times New Roman"/>
+                <w:bCs w:val="0"/>
                 <w:sz w:val="24"/>
                 <w:szCs w:val="24"/>
               </w:rPr>
@@ -3752,7 +3754,6 @@
             <w:r>
               <w:rPr>
                 <w:rFonts w:ascii="Times New Roman" w:hAnsi="Times New Roman" w:cs="Times New Roman"/>
-                <w:bCs/>
                 <w:sz w:val="24"/>
                 <w:szCs w:val="24"/>
               </w:rPr>
@@ -3761,7 +3762,6 @@
             <w:r>
               <w:rPr>
                 <w:rFonts w:ascii="Times New Roman" w:hAnsi="Times New Roman" w:cs="Times New Roman"/>
-                <w:bCs/>
                 <w:sz w:val="24"/>
                 <w:szCs w:val="24"/>
               </w:rPr>
@@ -3771,8 +3771,12 @@
         </w:tc>
       </w:tr>
       <w:tr>
-        <w:tc>
-          <w:tcPr>
+        <w:trPr>
+          <w:cnfStyle w:val="000000100000" w:firstRow="0" w:lastRow="0" w:firstColumn="0" w:lastColumn="0" w:oddVBand="0" w:evenVBand="0" w:oddHBand="1" w:evenHBand="0" w:firstRowFirstColumn="0" w:firstRowLastColumn="0" w:lastRowFirstColumn="0" w:lastRowLastColumn="0"/>
+        </w:trPr>
+        <w:tc>
+          <w:tcPr>
+            <w:cnfStyle w:val="001000000000" w:firstRow="0" w:lastRow="0" w:firstColumn="1" w:lastColumn="0" w:oddVBand="0" w:evenVBand="0" w:oddHBand="0" w:evenHBand="0" w:firstRowFirstColumn="0" w:firstRowLastColumn="0" w:lastRowFirstColumn="0" w:lastRowLastColumn="0"/>
             <w:tcW w:w="1803" w:type="dxa"/>
           </w:tcPr>
           <w:p>
@@ -3782,7 +3786,7 @@
               <w:adjustRightInd w:val="0"/>
               <w:rPr>
                 <w:rFonts w:ascii="Times New Roman" w:hAnsi="Times New Roman" w:cs="Times New Roman"/>
-                <w:bCs/>
+                <w:bCs w:val="0"/>
                 <w:sz w:val="24"/>
                 <w:szCs w:val="24"/>
               </w:rPr>
@@ -3790,7 +3794,6 @@
             <w:r>
               <w:rPr>
                 <w:rFonts w:ascii="Times New Roman" w:hAnsi="Times New Roman" w:cs="Times New Roman"/>
-                <w:bCs/>
                 <w:sz w:val="24"/>
                 <w:szCs w:val="24"/>
               </w:rPr>
@@ -3807,6 +3810,7 @@
               <w:autoSpaceDE w:val="0"/>
               <w:autoSpaceDN w:val="0"/>
               <w:adjustRightInd w:val="0"/>
+              <w:cnfStyle w:val="000000100000" w:firstRow="0" w:lastRow="0" w:firstColumn="0" w:lastColumn="0" w:oddVBand="0" w:evenVBand="0" w:oddHBand="1" w:evenHBand="0" w:firstRowFirstColumn="0" w:firstRowLastColumn="0" w:lastRowFirstColumn="0" w:lastRowLastColumn="0"/>
               <w:rPr>
                 <w:rFonts w:ascii="Times New Roman" w:hAnsi="Times New Roman" w:cs="Times New Roman"/>
                 <w:bCs/>
@@ -3861,6 +3865,7 @@
               <w:autoSpaceDE w:val="0"/>
               <w:autoSpaceDN w:val="0"/>
               <w:adjustRightInd w:val="0"/>
+              <w:cnfStyle w:val="000000100000" w:firstRow="0" w:lastRow="0" w:firstColumn="0" w:lastColumn="0" w:oddVBand="0" w:evenVBand="0" w:oddHBand="1" w:evenHBand="0" w:firstRowFirstColumn="0" w:firstRowLastColumn="0" w:lastRowFirstColumn="0" w:lastRowLastColumn="0"/>
               <w:rPr>
                 <w:rFonts w:ascii="Times New Roman" w:hAnsi="Times New Roman" w:cs="Times New Roman"/>
                 <w:bCs/>
@@ -3915,6 +3920,7 @@
               <w:autoSpaceDE w:val="0"/>
               <w:autoSpaceDN w:val="0"/>
               <w:adjustRightInd w:val="0"/>
+              <w:cnfStyle w:val="000000100000" w:firstRow="0" w:lastRow="0" w:firstColumn="0" w:lastColumn="0" w:oddVBand="0" w:evenVBand="0" w:oddHBand="1" w:evenHBand="0" w:firstRowFirstColumn="0" w:firstRowLastColumn="0" w:lastRowFirstColumn="0" w:lastRowLastColumn="0"/>
               <w:rPr>
                 <w:rFonts w:ascii="Times New Roman" w:hAnsi="Times New Roman" w:cs="Times New Roman"/>
                 <w:bCs/>
@@ -3969,6 +3975,7 @@
               <w:autoSpaceDE w:val="0"/>
               <w:autoSpaceDN w:val="0"/>
               <w:adjustRightInd w:val="0"/>
+              <w:cnfStyle w:val="000000100000" w:firstRow="0" w:lastRow="0" w:firstColumn="0" w:lastColumn="0" w:oddVBand="0" w:evenVBand="0" w:oddHBand="1" w:evenHBand="0" w:firstRowFirstColumn="0" w:firstRowLastColumn="0" w:lastRowFirstColumn="0" w:lastRowLastColumn="0"/>
               <w:rPr>
                 <w:rFonts w:ascii="Times New Roman" w:hAnsi="Times New Roman" w:cs="Times New Roman"/>
                 <w:bCs/>
@@ -4009,6 +4016,7 @@
       <w:tr>
         <w:tc>
           <w:tcPr>
+            <w:cnfStyle w:val="001000000000" w:firstRow="0" w:lastRow="0" w:firstColumn="1" w:lastColumn="0" w:oddVBand="0" w:evenVBand="0" w:oddHBand="0" w:evenHBand="0" w:firstRowFirstColumn="0" w:firstRowLastColumn="0" w:lastRowFirstColumn="0" w:lastRowLastColumn="0"/>
             <w:tcW w:w="1803" w:type="dxa"/>
           </w:tcPr>
           <w:p>
@@ -4018,7 +4026,7 @@
               <w:adjustRightInd w:val="0"/>
               <w:rPr>
                 <w:rFonts w:ascii="Times New Roman" w:hAnsi="Times New Roman" w:cs="Times New Roman"/>
-                <w:bCs/>
+                <w:bCs w:val="0"/>
                 <w:sz w:val="24"/>
                 <w:szCs w:val="24"/>
               </w:rPr>
@@ -4026,7 +4034,6 @@
             <w:r>
               <w:rPr>
                 <w:rFonts w:ascii="Times New Roman" w:hAnsi="Times New Roman" w:cs="Times New Roman"/>
-                <w:bCs/>
                 <w:sz w:val="24"/>
                 <w:szCs w:val="24"/>
               </w:rPr>
@@ -4043,6 +4050,7 @@
               <w:autoSpaceDE w:val="0"/>
               <w:autoSpaceDN w:val="0"/>
               <w:adjustRightInd w:val="0"/>
+              <w:cnfStyle w:val="000000000000" w:firstRow="0" w:lastRow="0" w:firstColumn="0" w:lastColumn="0" w:oddVBand="0" w:evenVBand="0" w:oddHBand="0" w:evenHBand="0" w:firstRowFirstColumn="0" w:firstRowLastColumn="0" w:lastRowFirstColumn="0" w:lastRowLastColumn="0"/>
               <w:rPr>
                 <w:rFonts w:ascii="Times New Roman" w:hAnsi="Times New Roman" w:cs="Times New Roman"/>
                 <w:bCs/>
@@ -4070,6 +4078,7 @@
               <w:autoSpaceDE w:val="0"/>
               <w:autoSpaceDN w:val="0"/>
               <w:adjustRightInd w:val="0"/>
+              <w:cnfStyle w:val="000000000000" w:firstRow="0" w:lastRow="0" w:firstColumn="0" w:lastColumn="0" w:oddVBand="0" w:evenVBand="0" w:oddHBand="0" w:evenHBand="0" w:firstRowFirstColumn="0" w:firstRowLastColumn="0" w:lastRowFirstColumn="0" w:lastRowLastColumn="0"/>
               <w:rPr>
                 <w:rFonts w:ascii="Times New Roman" w:hAnsi="Times New Roman" w:cs="Times New Roman"/>
                 <w:bCs/>
@@ -4097,6 +4106,7 @@
               <w:autoSpaceDE w:val="0"/>
               <w:autoSpaceDN w:val="0"/>
               <w:adjustRightInd w:val="0"/>
+              <w:cnfStyle w:val="000000000000" w:firstRow="0" w:lastRow="0" w:firstColumn="0" w:lastColumn="0" w:oddVBand="0" w:evenVBand="0" w:oddHBand="0" w:evenHBand="0" w:firstRowFirstColumn="0" w:firstRowLastColumn="0" w:lastRowFirstColumn="0" w:lastRowLastColumn="0"/>
               <w:rPr>
                 <w:rFonts w:ascii="Times New Roman" w:hAnsi="Times New Roman" w:cs="Times New Roman"/>
                 <w:bCs/>
@@ -4124,6 +4134,7 @@
               <w:autoSpaceDE w:val="0"/>
               <w:autoSpaceDN w:val="0"/>
               <w:adjustRightInd w:val="0"/>
+              <w:cnfStyle w:val="000000000000" w:firstRow="0" w:lastRow="0" w:firstColumn="0" w:lastColumn="0" w:oddVBand="0" w:evenVBand="0" w:oddHBand="0" w:evenHBand="0" w:firstRowFirstColumn="0" w:firstRowLastColumn="0" w:lastRowFirstColumn="0" w:lastRowLastColumn="0"/>
               <w:rPr>
                 <w:rFonts w:ascii="Times New Roman" w:hAnsi="Times New Roman" w:cs="Times New Roman"/>
                 <w:bCs/>
@@ -4144,8 +4155,12 @@
         </w:tc>
       </w:tr>
       <w:tr>
-        <w:tc>
-          <w:tcPr>
+        <w:trPr>
+          <w:cnfStyle w:val="000000100000" w:firstRow="0" w:lastRow="0" w:firstColumn="0" w:lastColumn="0" w:oddVBand="0" w:evenVBand="0" w:oddHBand="1" w:evenHBand="0" w:firstRowFirstColumn="0" w:firstRowLastColumn="0" w:lastRowFirstColumn="0" w:lastRowLastColumn="0"/>
+        </w:trPr>
+        <w:tc>
+          <w:tcPr>
+            <w:cnfStyle w:val="001000000000" w:firstRow="0" w:lastRow="0" w:firstColumn="1" w:lastColumn="0" w:oddVBand="0" w:evenVBand="0" w:oddHBand="0" w:evenHBand="0" w:firstRowFirstColumn="0" w:firstRowLastColumn="0" w:lastRowFirstColumn="0" w:lastRowLastColumn="0"/>
             <w:tcW w:w="1803" w:type="dxa"/>
           </w:tcPr>
           <w:p>
@@ -4155,7 +4170,7 @@
               <w:adjustRightInd w:val="0"/>
               <w:rPr>
                 <w:rFonts w:ascii="Times New Roman" w:hAnsi="Times New Roman" w:cs="Times New Roman"/>
-                <w:bCs/>
+                <w:bCs w:val="0"/>
                 <w:sz w:val="24"/>
                 <w:szCs w:val="24"/>
               </w:rPr>
@@ -4163,7 +4178,6 @@
             <w:r>
               <w:rPr>
                 <w:rFonts w:ascii="Times New Roman" w:hAnsi="Times New Roman" w:cs="Times New Roman"/>
-                <w:bCs/>
                 <w:sz w:val="24"/>
                 <w:szCs w:val="24"/>
               </w:rPr>
@@ -4172,7 +4186,6 @@
             <w:r>
               <w:rPr>
                 <w:rFonts w:ascii="Times New Roman" w:hAnsi="Times New Roman" w:cs="Times New Roman"/>
-                <w:bCs/>
                 <w:sz w:val="24"/>
                 <w:szCs w:val="24"/>
               </w:rPr>
@@ -4189,6 +4202,7 @@
               <w:autoSpaceDE w:val="0"/>
               <w:autoSpaceDN w:val="0"/>
               <w:adjustRightInd w:val="0"/>
+              <w:cnfStyle w:val="000000100000" w:firstRow="0" w:lastRow="0" w:firstColumn="0" w:lastColumn="0" w:oddVBand="0" w:evenVBand="0" w:oddHBand="1" w:evenHBand="0" w:firstRowFirstColumn="0" w:firstRowLastColumn="0" w:lastRowFirstColumn="0" w:lastRowLastColumn="0"/>
               <w:rPr>
                 <w:rFonts w:ascii="Times New Roman" w:hAnsi="Times New Roman" w:cs="Times New Roman"/>
                 <w:bCs/>
@@ -4216,6 +4230,7 @@
               <w:autoSpaceDE w:val="0"/>
               <w:autoSpaceDN w:val="0"/>
               <w:adjustRightInd w:val="0"/>
+              <w:cnfStyle w:val="000000100000" w:firstRow="0" w:lastRow="0" w:firstColumn="0" w:lastColumn="0" w:oddVBand="0" w:evenVBand="0" w:oddHBand="1" w:evenHBand="0" w:firstRowFirstColumn="0" w:firstRowLastColumn="0" w:lastRowFirstColumn="0" w:lastRowLastColumn="0"/>
               <w:rPr>
                 <w:rFonts w:ascii="Times New Roman" w:hAnsi="Times New Roman" w:cs="Times New Roman"/>
                 <w:bCs/>
@@ -4243,6 +4258,7 @@
               <w:autoSpaceDE w:val="0"/>
               <w:autoSpaceDN w:val="0"/>
               <w:adjustRightInd w:val="0"/>
+              <w:cnfStyle w:val="000000100000" w:firstRow="0" w:lastRow="0" w:firstColumn="0" w:lastColumn="0" w:oddVBand="0" w:evenVBand="0" w:oddHBand="1" w:evenHBand="0" w:firstRowFirstColumn="0" w:firstRowLastColumn="0" w:lastRowFirstColumn="0" w:lastRowLastColumn="0"/>
               <w:rPr>
                 <w:rFonts w:ascii="Times New Roman" w:hAnsi="Times New Roman" w:cs="Times New Roman"/>
                 <w:bCs/>
@@ -4265,6 +4281,7 @@
               <w:autoSpaceDE w:val="0"/>
               <w:autoSpaceDN w:val="0"/>
               <w:adjustRightInd w:val="0"/>
+              <w:cnfStyle w:val="000000100000" w:firstRow="0" w:lastRow="0" w:firstColumn="0" w:lastColumn="0" w:oddVBand="0" w:evenVBand="0" w:oddHBand="1" w:evenHBand="0" w:firstRowFirstColumn="0" w:firstRowLastColumn="0" w:lastRowFirstColumn="0" w:lastRowLastColumn="0"/>
               <w:rPr>
                 <w:rFonts w:ascii="Times New Roman" w:hAnsi="Times New Roman" w:cs="Times New Roman"/>
                 <w:bCs/>
@@ -4287,6 +4304,7 @@
               <w:autoSpaceDE w:val="0"/>
               <w:autoSpaceDN w:val="0"/>
               <w:adjustRightInd w:val="0"/>
+              <w:cnfStyle w:val="000000100000" w:firstRow="0" w:lastRow="0" w:firstColumn="0" w:lastColumn="0" w:oddVBand="0" w:evenVBand="0" w:oddHBand="1" w:evenHBand="0" w:firstRowFirstColumn="0" w:firstRowLastColumn="0" w:lastRowFirstColumn="0" w:lastRowLastColumn="0"/>
               <w:rPr>
                 <w:rFonts w:ascii="Times New Roman" w:hAnsi="Times New Roman" w:cs="Times New Roman"/>
                 <w:bCs/>
@@ -4314,6 +4332,7 @@
               <w:autoSpaceDE w:val="0"/>
               <w:autoSpaceDN w:val="0"/>
               <w:adjustRightInd w:val="0"/>
+              <w:cnfStyle w:val="000000100000" w:firstRow="0" w:lastRow="0" w:firstColumn="0" w:lastColumn="0" w:oddVBand="0" w:evenVBand="0" w:oddHBand="1" w:evenHBand="0" w:firstRowFirstColumn="0" w:firstRowLastColumn="0" w:lastRowFirstColumn="0" w:lastRowLastColumn="0"/>
               <w:rPr>
                 <w:rFonts w:ascii="Times New Roman" w:hAnsi="Times New Roman" w:cs="Times New Roman"/>
                 <w:bCs/>
@@ -4345,6 +4364,7 @@
       <w:tr>
         <w:tc>
           <w:tcPr>
+            <w:cnfStyle w:val="001000000000" w:firstRow="0" w:lastRow="0" w:firstColumn="1" w:lastColumn="0" w:oddVBand="0" w:evenVBand="0" w:oddHBand="0" w:evenHBand="0" w:firstRowFirstColumn="0" w:firstRowLastColumn="0" w:lastRowFirstColumn="0" w:lastRowLastColumn="0"/>
             <w:tcW w:w="1803" w:type="dxa"/>
           </w:tcPr>
           <w:p>
@@ -4354,7 +4374,7 @@
               <w:adjustRightInd w:val="0"/>
               <w:rPr>
                 <w:rFonts w:ascii="Times New Roman" w:hAnsi="Times New Roman" w:cs="Times New Roman"/>
-                <w:bCs/>
+                <w:bCs w:val="0"/>
                 <w:sz w:val="24"/>
                 <w:szCs w:val="24"/>
               </w:rPr>
@@ -4362,7 +4382,6 @@
             <w:r>
               <w:rPr>
                 <w:rFonts w:ascii="Times New Roman" w:hAnsi="Times New Roman" w:cs="Times New Roman"/>
-                <w:bCs/>
                 <w:sz w:val="24"/>
                 <w:szCs w:val="24"/>
               </w:rPr>
@@ -4379,6 +4398,7 @@
               <w:autoSpaceDE w:val="0"/>
               <w:autoSpaceDN w:val="0"/>
               <w:adjustRightInd w:val="0"/>
+              <w:cnfStyle w:val="000000000000" w:firstRow="0" w:lastRow="0" w:firstColumn="0" w:lastColumn="0" w:oddVBand="0" w:evenVBand="0" w:oddHBand="0" w:evenHBand="0" w:firstRowFirstColumn="0" w:firstRowLastColumn="0" w:lastRowFirstColumn="0" w:lastRowLastColumn="0"/>
               <w:rPr>
                 <w:rFonts w:ascii="Times New Roman" w:hAnsi="Times New Roman" w:cs="Times New Roman"/>
                 <w:bCs/>
@@ -4406,6 +4426,7 @@
               <w:autoSpaceDE w:val="0"/>
               <w:autoSpaceDN w:val="0"/>
               <w:adjustRightInd w:val="0"/>
+              <w:cnfStyle w:val="000000000000" w:firstRow="0" w:lastRow="0" w:firstColumn="0" w:lastColumn="0" w:oddVBand="0" w:evenVBand="0" w:oddHBand="0" w:evenHBand="0" w:firstRowFirstColumn="0" w:firstRowLastColumn="0" w:lastRowFirstColumn="0" w:lastRowLastColumn="0"/>
               <w:rPr>
                 <w:rFonts w:ascii="Times New Roman" w:hAnsi="Times New Roman" w:cs="Times New Roman"/>
                 <w:bCs/>
@@ -4433,6 +4454,7 @@
               <w:autoSpaceDE w:val="0"/>
               <w:autoSpaceDN w:val="0"/>
               <w:adjustRightInd w:val="0"/>
+              <w:cnfStyle w:val="000000000000" w:firstRow="0" w:lastRow="0" w:firstColumn="0" w:lastColumn="0" w:oddVBand="0" w:evenVBand="0" w:oddHBand="0" w:evenHBand="0" w:firstRowFirstColumn="0" w:firstRowLastColumn="0" w:lastRowFirstColumn="0" w:lastRowLastColumn="0"/>
               <w:rPr>
                 <w:rFonts w:ascii="Times New Roman" w:hAnsi="Times New Roman" w:cs="Times New Roman"/>
                 <w:bCs/>
@@ -4460,6 +4482,7 @@
               <w:autoSpaceDE w:val="0"/>
               <w:autoSpaceDN w:val="0"/>
               <w:adjustRightInd w:val="0"/>
+              <w:cnfStyle w:val="000000000000" w:firstRow="0" w:lastRow="0" w:firstColumn="0" w:lastColumn="0" w:oddVBand="0" w:evenVBand="0" w:oddHBand="0" w:evenHBand="0" w:firstRowFirstColumn="0" w:firstRowLastColumn="0" w:lastRowFirstColumn="0" w:lastRowLastColumn="0"/>
               <w:rPr>
                 <w:rFonts w:ascii="Times New Roman" w:hAnsi="Times New Roman" w:cs="Times New Roman"/>
                 <w:bCs/>
@@ -4479,6 +4502,7 @@
           </w:p>
         </w:tc>
       </w:tr>
+      <w:bookmarkEnd w:id="0"/>
     </w:tbl>
     <w:p>
       <w:pPr>
@@ -4753,16 +4777,7 @@
                 <w:sz w:val="24"/>
                 <w:szCs w:val="24"/>
               </w:rPr>
-              <w:t>Amount of Info</w:t>
-            </w:r>
-            <w:r>
-              <w:rPr>
-                <w:rFonts w:ascii="Times New Roman" w:hAnsi="Times New Roman" w:cs="Times New Roman"/>
-                <w:bCs/>
-                <w:sz w:val="24"/>
-                <w:szCs w:val="24"/>
-              </w:rPr>
-              <w:t>rmation</w:t>
+              <w:t>Amount of Information</w:t>
             </w:r>
           </w:p>
         </w:tc>
@@ -7222,40 +7237,8 @@
           <w:szCs w:val="24"/>
         </w:rPr>
         <w:lastRenderedPageBreak/>
-        <w:t>Total Term Work Granted</w:t>
-      </w:r>
-      <w:r>
-        <w:rPr>
-          <w:rFonts w:ascii="Times New Roman" w:hAnsi="Times New Roman" w:cs="Times New Roman"/>
-          <w:b/>
-          <w:bCs/>
-          <w:sz w:val="24"/>
-          <w:szCs w:val="24"/>
-        </w:rPr>
-        <w:t xml:space="preserve"> = </w:t>
-      </w:r>
-      <w:r>
-        <w:rPr>
-          <w:rFonts w:ascii="Times New Roman" w:hAnsi="Times New Roman" w:cs="Times New Roman"/>
-          <w:b/>
-          <w:bCs/>
-          <w:sz w:val="24"/>
-          <w:szCs w:val="24"/>
-        </w:rPr>
-        <w:t>25</w:t>
-      </w:r>
-      <w:r>
-        <w:rPr>
-          <w:rFonts w:ascii="Times New Roman" w:hAnsi="Times New Roman" w:cs="Times New Roman"/>
-          <w:b/>
-          <w:bCs/>
-          <w:sz w:val="24"/>
-          <w:szCs w:val="24"/>
-        </w:rPr>
-        <w:t xml:space="preserve"> Marks</w:t>
-      </w:r>
-      <w:bookmarkStart w:id="0" w:name="_GoBack"/>
-      <w:bookmarkEnd w:id="0"/>
+        <w:t>Total Term Work Granted = 25 Marks</w:t>
+      </w:r>
     </w:p>
     <w:p>
       <w:pPr>
@@ -8676,7 +8659,7 @@
       </w:pPr>
     </w:pPrDefault>
   </w:docDefaults>
-  <w:latentStyles w:defLockedState="0" w:defUIPriority="99" w:defSemiHidden="0" w:defUnhideWhenUsed="0" w:defQFormat="0" w:count="375">
+  <w:latentStyles w:defLockedState="0" w:defUIPriority="99" w:defSemiHidden="0" w:defUnhideWhenUsed="0" w:defQFormat="0" w:count="377">
     <w:lsdException w:name="Normal" w:uiPriority="0" w:qFormat="1"/>
     <w:lsdException w:name="heading 1" w:uiPriority="9" w:qFormat="1"/>
     <w:lsdException w:name="heading 2" w:semiHidden="1" w:uiPriority="9" w:unhideWhenUsed="1" w:qFormat="1"/>
@@ -8782,7 +8765,6 @@
     <w:lsdException w:name="HTML Sample" w:semiHidden="1" w:unhideWhenUsed="1"/>
     <w:lsdException w:name="HTML Typewriter" w:semiHidden="1" w:unhideWhenUsed="1"/>
     <w:lsdException w:name="HTML Variable" w:semiHidden="1" w:unhideWhenUsed="1"/>
-    <w:lsdException w:name="Normal Table" w:semiHidden="1" w:unhideWhenUsed="1"/>
     <w:lsdException w:name="annotation subject" w:semiHidden="1" w:unhideWhenUsed="1"/>
     <w:lsdException w:name="No List" w:semiHidden="1" w:unhideWhenUsed="1"/>
     <w:lsdException w:name="Outline List 1" w:semiHidden="1" w:unhideWhenUsed="1"/>
@@ -8828,11 +8810,9 @@
     <w:lsdException w:name="Table Subtle 1" w:semiHidden="1" w:unhideWhenUsed="1"/>
     <w:lsdException w:name="Table Subtle 2" w:semiHidden="1" w:unhideWhenUsed="1"/>
     <w:lsdException w:name="Table Web 1" w:semiHidden="1" w:unhideWhenUsed="1"/>
-    <w:lsdException w:name="Table Web 2" w:semiHidden="1" w:unhideWhenUsed="1"/>
     <w:lsdException w:name="Table Web 3" w:semiHidden="1" w:unhideWhenUsed="1"/>
     <w:lsdException w:name="Balloon Text" w:semiHidden="1" w:unhideWhenUsed="1"/>
     <w:lsdException w:name="Table Grid" w:uiPriority="39"/>
-    <w:lsdException w:name="Table Theme" w:semiHidden="1" w:unhideWhenUsed="1"/>
     <w:lsdException w:name="Placeholder Text" w:semiHidden="1"/>
     <w:lsdException w:name="No Spacing" w:uiPriority="1" w:qFormat="1"/>
     <w:lsdException w:name="Light Shading" w:uiPriority="60"/>
@@ -9052,6 +9032,8 @@
     <w:lsdException w:name="Smart Hyperlink" w:semiHidden="1" w:unhideWhenUsed="1"/>
     <w:lsdException w:name="Hashtag" w:semiHidden="1" w:unhideWhenUsed="1"/>
     <w:lsdException w:name="Unresolved Mention" w:semiHidden="1" w:unhideWhenUsed="1"/>
+    <w:lsdException w:name="Smart Link" w:semiHidden="1" w:unhideWhenUsed="1"/>
+    <w:lsdException w:name="Smart Link Error" w:semiHidden="1" w:unhideWhenUsed="1"/>
   </w:latentStyles>
   <w:style w:type="paragraph" w:default="1" w:styleId="Normal">
     <w:name w:val="Normal"/>
@@ -9123,6 +9105,82 @@
     <w:rPr>
       <w:color w:val="808080"/>
     </w:rPr>
+  </w:style>
+  <w:style w:type="table" w:styleId="GridTable4-Accent6">
+    <w:name w:val="Grid Table 4 Accent 6"/>
+    <w:basedOn w:val="TableNormal"/>
+    <w:uiPriority w:val="49"/>
+    <w:rsid w:val="00987A27"/>
+    <w:pPr>
+      <w:spacing w:after="0" w:line="240" w:lineRule="auto"/>
+    </w:pPr>
+    <w:tblPr>
+      <w:tblStyleRowBandSize w:val="1"/>
+      <w:tblStyleColBandSize w:val="1"/>
+      <w:tblBorders>
+        <w:top w:val="single" w:sz="4" w:space="0" w:color="A8D08D" w:themeColor="accent6" w:themeTint="99"/>
+        <w:left w:val="single" w:sz="4" w:space="0" w:color="A8D08D" w:themeColor="accent6" w:themeTint="99"/>
+        <w:bottom w:val="single" w:sz="4" w:space="0" w:color="A8D08D" w:themeColor="accent6" w:themeTint="99"/>
+        <w:right w:val="single" w:sz="4" w:space="0" w:color="A8D08D" w:themeColor="accent6" w:themeTint="99"/>
+        <w:insideH w:val="single" w:sz="4" w:space="0" w:color="A8D08D" w:themeColor="accent6" w:themeTint="99"/>
+        <w:insideV w:val="single" w:sz="4" w:space="0" w:color="A8D08D" w:themeColor="accent6" w:themeTint="99"/>
+      </w:tblBorders>
+    </w:tblPr>
+    <w:tblStylePr w:type="firstRow">
+      <w:rPr>
+        <w:b/>
+        <w:bCs/>
+        <w:color w:val="FFFFFF" w:themeColor="background1"/>
+      </w:rPr>
+      <w:tblPr/>
+      <w:tcPr>
+        <w:tcBorders>
+          <w:top w:val="single" w:sz="4" w:space="0" w:color="70AD47" w:themeColor="accent6"/>
+          <w:left w:val="single" w:sz="4" w:space="0" w:color="70AD47" w:themeColor="accent6"/>
+          <w:bottom w:val="single" w:sz="4" w:space="0" w:color="70AD47" w:themeColor="accent6"/>
+          <w:right w:val="single" w:sz="4" w:space="0" w:color="70AD47" w:themeColor="accent6"/>
+          <w:insideH w:val="nil"/>
+          <w:insideV w:val="nil"/>
+        </w:tcBorders>
+        <w:shd w:val="clear" w:color="auto" w:fill="70AD47" w:themeFill="accent6"/>
+      </w:tcPr>
+    </w:tblStylePr>
+    <w:tblStylePr w:type="lastRow">
+      <w:rPr>
+        <w:b/>
+        <w:bCs/>
+      </w:rPr>
+      <w:tblPr/>
+      <w:tcPr>
+        <w:tcBorders>
+          <w:top w:val="double" w:sz="4" w:space="0" w:color="70AD47" w:themeColor="accent6"/>
+        </w:tcBorders>
+      </w:tcPr>
+    </w:tblStylePr>
+    <w:tblStylePr w:type="firstCol">
+      <w:rPr>
+        <w:b/>
+        <w:bCs/>
+      </w:rPr>
+    </w:tblStylePr>
+    <w:tblStylePr w:type="lastCol">
+      <w:rPr>
+        <w:b/>
+        <w:bCs/>
+      </w:rPr>
+    </w:tblStylePr>
+    <w:tblStylePr w:type="band1Vert">
+      <w:tblPr/>
+      <w:tcPr>
+        <w:shd w:val="clear" w:color="auto" w:fill="E2EFD9" w:themeFill="accent6" w:themeFillTint="33"/>
+      </w:tcPr>
+    </w:tblStylePr>
+    <w:tblStylePr w:type="band1Horz">
+      <w:tblPr/>
+      <w:tcPr>
+        <w:shd w:val="clear" w:color="auto" w:fill="E2EFD9" w:themeFill="accent6" w:themeFillTint="33"/>
+      </w:tcPr>
+    </w:tblStylePr>
   </w:style>
 </w:styles>
 </file>

</xml_diff>